<commit_message>
Normalizacao Done, Indexacao semi, Migracao semi, Conclusao exemplo (Forma não formula)
</commit_message>
<xml_diff>
--- a/TP2/Relatório/Relatorio_BD2.docx
+++ b/TP2/Relatório/Relatorio_BD2.docx
@@ -749,20 +749,8 @@
                                 <w:sz w:val="40"/>
                                 <w:szCs w:val="40"/>
                               </w:rPr>
-                              <w:t xml:space="preserve"> em </w:t>
+                              <w:t xml:space="preserve"> em NoSQL</w:t>
                             </w:r>
-                            <w:proofErr w:type="spellStart"/>
-                            <w:r>
-                              <w:rPr>
-                                <w:rFonts w:ascii="Calibri" w:hAnsi="Calibri" w:cs="Arial"/>
-                                <w:b/>
-                                <w:bCs/>
-                                <w:sz w:val="40"/>
-                                <w:szCs w:val="40"/>
-                              </w:rPr>
-                              <w:t>NoSQL</w:t>
-                            </w:r>
-                            <w:proofErr w:type="spellEnd"/>
                           </w:p>
                         </w:txbxContent>
                       </wps:txbx>
@@ -815,20 +803,8 @@
                           <w:sz w:val="40"/>
                           <w:szCs w:val="40"/>
                         </w:rPr>
-                        <w:t xml:space="preserve"> em </w:t>
+                        <w:t xml:space="preserve"> em NoSQL</w:t>
                       </w:r>
-                      <w:proofErr w:type="spellStart"/>
-                      <w:r>
-                        <w:rPr>
-                          <w:rFonts w:ascii="Calibri" w:hAnsi="Calibri" w:cs="Arial"/>
-                          <w:b/>
-                          <w:bCs/>
-                          <w:sz w:val="40"/>
-                          <w:szCs w:val="40"/>
-                        </w:rPr>
-                        <w:t>NoSQL</w:t>
-                      </w:r>
-                      <w:proofErr w:type="spellEnd"/>
                     </w:p>
                   </w:txbxContent>
                 </v:textbox>
@@ -1726,16 +1702,8 @@
                                     <w:rPr>
                                       <w:rFonts w:ascii="Calibri" w:hAnsi="Calibri" w:cs="Arial"/>
                                     </w:rPr>
-                                    <w:t xml:space="preserve">Data de </w:t>
+                                    <w:t>Data de Recepção</w:t>
                                   </w:r>
-                                  <w:proofErr w:type="spellStart"/>
-                                  <w:r>
-                                    <w:rPr>
-                                      <w:rFonts w:ascii="Calibri" w:hAnsi="Calibri" w:cs="Arial"/>
-                                    </w:rPr>
-                                    <w:t>Recepção</w:t>
-                                  </w:r>
-                                  <w:proofErr w:type="spellEnd"/>
                                 </w:p>
                               </w:tc>
                               <w:tc>
@@ -1932,16 +1900,8 @@
                               <w:rPr>
                                 <w:rFonts w:ascii="Calibri" w:hAnsi="Calibri" w:cs="Arial"/>
                               </w:rPr>
-                              <w:t xml:space="preserve">Data de </w:t>
+                              <w:t>Data de Recepção</w:t>
                             </w:r>
-                            <w:proofErr w:type="spellStart"/>
-                            <w:r>
-                              <w:rPr>
-                                <w:rFonts w:ascii="Calibri" w:hAnsi="Calibri" w:cs="Arial"/>
-                              </w:rPr>
-                              <w:t>Recepção</w:t>
-                            </w:r>
-                            <w:proofErr w:type="spellEnd"/>
                           </w:p>
                         </w:tc>
                         <w:tc>
@@ -2341,20 +2301,8 @@
                                 <w:sz w:val="40"/>
                                 <w:szCs w:val="40"/>
                               </w:rPr>
-                              <w:t xml:space="preserve"> em </w:t>
+                              <w:t xml:space="preserve"> em NoSQL</w:t>
                             </w:r>
-                            <w:proofErr w:type="spellStart"/>
-                            <w:r>
-                              <w:rPr>
-                                <w:rFonts w:ascii="Calibri" w:hAnsi="Calibri" w:cs="Arial"/>
-                                <w:b/>
-                                <w:bCs/>
-                                <w:sz w:val="40"/>
-                                <w:szCs w:val="40"/>
-                              </w:rPr>
-                              <w:t>NoSQL</w:t>
-                            </w:r>
-                            <w:proofErr w:type="spellEnd"/>
                           </w:p>
                         </w:txbxContent>
                       </wps:txbx>
@@ -2406,20 +2354,8 @@
                           <w:sz w:val="40"/>
                           <w:szCs w:val="40"/>
                         </w:rPr>
-                        <w:t xml:space="preserve"> em </w:t>
+                        <w:t xml:space="preserve"> em NoSQL</w:t>
                       </w:r>
-                      <w:proofErr w:type="spellStart"/>
-                      <w:r>
-                        <w:rPr>
-                          <w:rFonts w:ascii="Calibri" w:hAnsi="Calibri" w:cs="Arial"/>
-                          <w:b/>
-                          <w:bCs/>
-                          <w:sz w:val="40"/>
-                          <w:szCs w:val="40"/>
-                        </w:rPr>
-                        <w:t>NoSQL</w:t>
-                      </w:r>
-                      <w:proofErr w:type="spellEnd"/>
                     </w:p>
                   </w:txbxContent>
                 </v:textbox>
@@ -3065,7 +3001,6 @@
       <w:r>
         <w:t xml:space="preserve">. Numa primeira parte é apresentada a contextualização do nosso projeto e os seus principais objetivos. Posteriormente é feita uma introdução ao novo paradigma dos Sistemas de Base de Dados, </w:t>
       </w:r>
-      <w:proofErr w:type="spellStart"/>
       <w:r>
         <w:rPr>
           <w:i/>
@@ -3073,11 +3008,9 @@
         </w:rPr>
         <w:t>NoSQL</w:t>
       </w:r>
-      <w:proofErr w:type="spellEnd"/>
       <w:r>
         <w:t xml:space="preserve"> e no final é apresentada uma breve descrição sobre o </w:t>
       </w:r>
-      <w:proofErr w:type="spellStart"/>
       <w:r>
         <w:rPr>
           <w:i/>
@@ -3085,11 +3018,9 @@
         </w:rPr>
         <w:t>MongoDB</w:t>
       </w:r>
-      <w:proofErr w:type="spellEnd"/>
       <w:r>
         <w:t xml:space="preserve">. No último capítulo é apresentado o processo de migração, apresentamos o esquema do modelo lógico da base de dados já existente e posteriormente apresentamos o esquema da coleção existente. Por fim é explicado como foi feita a migração de dados e estrutura de </w:t>
       </w:r>
-      <w:proofErr w:type="spellStart"/>
       <w:r>
         <w:rPr>
           <w:i/>
@@ -3097,11 +3028,9 @@
         </w:rPr>
         <w:t>MySQL</w:t>
       </w:r>
-      <w:proofErr w:type="spellEnd"/>
       <w:r>
         <w:t xml:space="preserve"> para </w:t>
       </w:r>
-      <w:proofErr w:type="spellStart"/>
       <w:r>
         <w:rPr>
           <w:i/>
@@ -3109,11 +3038,9 @@
         </w:rPr>
         <w:t>MongoDB</w:t>
       </w:r>
-      <w:proofErr w:type="spellEnd"/>
       <w:r>
         <w:t xml:space="preserve">. Em anexo está presente uma lista de </w:t>
       </w:r>
-      <w:proofErr w:type="spellStart"/>
       <w:r>
         <w:rPr>
           <w:i/>
@@ -3128,11 +3055,9 @@
         </w:rPr>
         <w:t>ueries</w:t>
       </w:r>
-      <w:proofErr w:type="spellEnd"/>
       <w:r>
         <w:t xml:space="preserve"> efetuadas sobre a base de dados em </w:t>
       </w:r>
-      <w:proofErr w:type="spellStart"/>
       <w:r>
         <w:rPr>
           <w:i/>
@@ -3140,7 +3065,6 @@
         </w:rPr>
         <w:t>MongoDB</w:t>
       </w:r>
-      <w:proofErr w:type="spellEnd"/>
       <w:r>
         <w:t xml:space="preserve"> e o script utilizado para efetuar a migração de dados.</w:t>
       </w:r>
@@ -3265,21 +3189,18 @@
         </w:rPr>
         <w:t xml:space="preserve"> </w:t>
       </w:r>
-      <w:proofErr w:type="spellStart"/>
       <w:r>
         <w:rPr>
           <w:rFonts w:ascii="Calibri" w:hAnsi="Calibri"/>
         </w:rPr>
         <w:t>MongoDB</w:t>
       </w:r>
-      <w:proofErr w:type="spellEnd"/>
       <w:r>
         <w:rPr>
           <w:rFonts w:ascii="Calibri" w:hAnsi="Calibri"/>
         </w:rPr>
         <w:t xml:space="preserve">, </w:t>
       </w:r>
-      <w:proofErr w:type="spellStart"/>
       <w:r>
         <w:rPr>
           <w:rFonts w:ascii="Calibri" w:hAnsi="Calibri"/>
@@ -3304,7 +3225,6 @@
         </w:rPr>
         <w:t>L</w:t>
       </w:r>
-      <w:proofErr w:type="spellEnd"/>
       <w:r>
         <w:rPr>
           <w:rFonts w:ascii="Calibri" w:hAnsi="Calibri"/>
@@ -3313,7 +3233,6 @@
         </w:rPr>
         <w:t xml:space="preserve">, </w:t>
       </w:r>
-      <w:proofErr w:type="spellStart"/>
       <w:r>
         <w:rPr>
           <w:rFonts w:ascii="Calibri" w:hAnsi="Calibri"/>
@@ -3330,7 +3249,6 @@
         </w:rPr>
         <w:t>SQL</w:t>
       </w:r>
-      <w:proofErr w:type="spellEnd"/>
     </w:p>
     <w:p>
       <w:pPr>
@@ -5995,27 +5913,14 @@
       <w:r>
         <w:t xml:space="preserve">Ilustração </w:t>
       </w:r>
-      <w:r>
-        <w:fldChar w:fldCharType="begin"/>
-      </w:r>
-      <w:r>
-        <w:instrText xml:space="preserve"> SEQ Ilustração \* ARABIC </w:instrText>
-      </w:r>
-      <w:r>
-        <w:fldChar w:fldCharType="separate"/>
-      </w:r>
-      <w:r>
-        <w:rPr>
-          <w:noProof/>
-        </w:rPr>
-        <w:t>1</w:t>
-      </w:r>
-      <w:r>
-        <w:rPr>
-          <w:noProof/>
-        </w:rPr>
-        <w:fldChar w:fldCharType="end"/>
-      </w:r>
+      <w:fldSimple w:instr=" SEQ Ilustração \* ARABIC ">
+        <w:r>
+          <w:rPr>
+            <w:noProof/>
+          </w:rPr>
+          <w:t>1</w:t>
+        </w:r>
+      </w:fldSimple>
       <w:r>
         <w:t xml:space="preserve"> - Modelo Concetual</w:t>
       </w:r>
@@ -6125,7 +6030,6 @@
         </w:rPr>
         <w:t xml:space="preserve">tornou-se necessário corrigir algumas </w:t>
       </w:r>
-      <w:proofErr w:type="spellStart"/>
       <w:r>
         <w:rPr>
           <w:i/>
@@ -6142,7 +6046,6 @@
         </w:rPr>
         <w:t>ueries</w:t>
       </w:r>
-      <w:proofErr w:type="spellEnd"/>
       <w:r>
         <w:rPr>
           <w:lang w:eastAsia="pt-PT"/>
@@ -6351,7 +6254,6 @@
       <w:r>
         <w:t xml:space="preserve"> - Resultado da </w:t>
       </w:r>
-      <w:proofErr w:type="spellStart"/>
       <w:r>
         <w:rPr>
           <w:i/>
@@ -6359,7 +6261,6 @@
         </w:rPr>
         <w:t>Query</w:t>
       </w:r>
-      <w:proofErr w:type="spellEnd"/>
       <w:r>
         <w:t xml:space="preserve"> relativa a RE08</w:t>
       </w:r>
@@ -6449,27 +6350,14 @@
       <w:r>
         <w:t xml:space="preserve">Ilustração </w:t>
       </w:r>
-      <w:r>
-        <w:fldChar w:fldCharType="begin"/>
-      </w:r>
-      <w:r>
-        <w:instrText xml:space="preserve"> SEQ Ilustração \* ARABIC </w:instrText>
-      </w:r>
-      <w:r>
-        <w:fldChar w:fldCharType="separate"/>
-      </w:r>
-      <w:r>
-        <w:rPr>
-          <w:noProof/>
-        </w:rPr>
-        <w:t>5</w:t>
-      </w:r>
-      <w:r>
-        <w:rPr>
-          <w:noProof/>
-        </w:rPr>
-        <w:fldChar w:fldCharType="end"/>
-      </w:r>
+      <w:fldSimple w:instr=" SEQ Ilustração \* ARABIC ">
+        <w:r>
+          <w:rPr>
+            <w:noProof/>
+          </w:rPr>
+          <w:t>5</w:t>
+        </w:r>
+      </w:fldSimple>
       <w:r>
         <w:t xml:space="preserve"> - Código </w:t>
       </w:r>
@@ -6565,7 +6453,6 @@
       <w:r>
         <w:t xml:space="preserve"> - Resultado da </w:t>
       </w:r>
-      <w:proofErr w:type="spellStart"/>
       <w:r>
         <w:rPr>
           <w:i/>
@@ -6573,7 +6460,6 @@
         </w:rPr>
         <w:t>Query</w:t>
       </w:r>
-      <w:proofErr w:type="spellEnd"/>
       <w:r>
         <w:t xml:space="preserve"> relativa a RE09</w:t>
       </w:r>
@@ -6642,7 +6528,19 @@
         <w:rPr>
           <w:rFonts w:ascii="Calibri" w:hAnsi="Calibri"/>
         </w:rPr>
-        <w:t>Para avaliar a normalização do sistema devemos verificar a satisfaçam das 3 fórmulas normais, tendo em conta a análise das tabelas das diferentes entidades.</w:t>
+        <w:t>Para avaliar a normalização do sistema devemos verificar a satisfaçam das 3 f</w:t>
+      </w:r>
+      <w:r>
+        <w:rPr>
+          <w:rFonts w:ascii="Calibri" w:hAnsi="Calibri"/>
+        </w:rPr>
+        <w:t>o</w:t>
+      </w:r>
+      <w:r>
+        <w:rPr>
+          <w:rFonts w:ascii="Calibri" w:hAnsi="Calibri"/>
+        </w:rPr>
+        <w:t>rmas normais, tendo em conta a análise das tabelas das diferentes entidades.</w:t>
       </w:r>
       <w:r>
         <w:rPr>
@@ -6720,27 +6618,14 @@
       <w:r>
         <w:t xml:space="preserve">Tabela </w:t>
       </w:r>
-      <w:r>
-        <w:fldChar w:fldCharType="begin"/>
-      </w:r>
-      <w:r>
-        <w:instrText xml:space="preserve"> SEQ Tabela \* ARABIC </w:instrText>
-      </w:r>
-      <w:r>
-        <w:fldChar w:fldCharType="separate"/>
-      </w:r>
-      <w:r>
-        <w:rPr>
-          <w:noProof/>
-        </w:rPr>
-        <w:t>1</w:t>
-      </w:r>
-      <w:r>
-        <w:rPr>
-          <w:noProof/>
-        </w:rPr>
-        <w:fldChar w:fldCharType="end"/>
-      </w:r>
+      <w:fldSimple w:instr=" SEQ Tabela \* ARABIC ">
+        <w:r>
+          <w:rPr>
+            <w:noProof/>
+          </w:rPr>
+          <w:t>1</w:t>
+        </w:r>
+      </w:fldSimple>
       <w:r>
         <w:t xml:space="preserve"> - Alojamento</w:t>
       </w:r>
@@ -6801,27 +6686,14 @@
       <w:r>
         <w:t xml:space="preserve">Tabela </w:t>
       </w:r>
-      <w:r>
-        <w:fldChar w:fldCharType="begin"/>
-      </w:r>
-      <w:r>
-        <w:instrText xml:space="preserve"> SEQ Tabela \* ARABIC </w:instrText>
-      </w:r>
-      <w:r>
-        <w:fldChar w:fldCharType="separate"/>
-      </w:r>
-      <w:r>
-        <w:rPr>
-          <w:noProof/>
-        </w:rPr>
-        <w:t>2</w:t>
-      </w:r>
-      <w:r>
-        <w:rPr>
-          <w:noProof/>
-        </w:rPr>
-        <w:fldChar w:fldCharType="end"/>
-      </w:r>
+      <w:fldSimple w:instr=" SEQ Tabela \* ARABIC ">
+        <w:r>
+          <w:rPr>
+            <w:noProof/>
+          </w:rPr>
+          <w:t>2</w:t>
+        </w:r>
+      </w:fldSimple>
       <w:r>
         <w:t xml:space="preserve"> - Cliente</w:t>
       </w:r>
@@ -6890,36 +6762,21 @@
       <w:r>
         <w:t xml:space="preserve">Tabela </w:t>
       </w:r>
-      <w:r>
-        <w:fldChar w:fldCharType="begin"/>
-      </w:r>
-      <w:r>
-        <w:instrText xml:space="preserve"> SEQ Tabela \* ARABIC </w:instrText>
-      </w:r>
-      <w:r>
-        <w:fldChar w:fldCharType="separate"/>
-      </w:r>
-      <w:r>
-        <w:rPr>
-          <w:noProof/>
-        </w:rPr>
-        <w:t>3</w:t>
-      </w:r>
-      <w:r>
-        <w:rPr>
-          <w:noProof/>
-        </w:rPr>
-        <w:fldChar w:fldCharType="end"/>
-      </w:r>
+      <w:fldSimple w:instr=" SEQ Tabela \* ARABIC ">
+        <w:r>
+          <w:rPr>
+            <w:noProof/>
+          </w:rPr>
+          <w:t>3</w:t>
+        </w:r>
+      </w:fldSimple>
       <w:r>
         <w:t xml:space="preserve"> - </w:t>
       </w:r>
-      <w:proofErr w:type="spellStart"/>
       <w:r>
         <w:t>Edificio</w:t>
       </w:r>
       <w:bookmarkEnd w:id="18"/>
-      <w:proofErr w:type="spellEnd"/>
     </w:p>
     <w:p>
       <w:pPr>
@@ -6983,36 +6840,21 @@
       <w:r>
         <w:t xml:space="preserve">Tabela </w:t>
       </w:r>
-      <w:r>
-        <w:fldChar w:fldCharType="begin"/>
-      </w:r>
-      <w:r>
-        <w:instrText xml:space="preserve"> SEQ Tabela \* ARABIC </w:instrText>
-      </w:r>
-      <w:r>
-        <w:fldChar w:fldCharType="separate"/>
-      </w:r>
-      <w:r>
-        <w:rPr>
-          <w:noProof/>
-        </w:rPr>
-        <w:t>4</w:t>
-      </w:r>
-      <w:r>
-        <w:rPr>
-          <w:noProof/>
-        </w:rPr>
-        <w:fldChar w:fldCharType="end"/>
-      </w:r>
+      <w:fldSimple w:instr=" SEQ Tabela \* ARABIC ">
+        <w:r>
+          <w:rPr>
+            <w:noProof/>
+          </w:rPr>
+          <w:t>4</w:t>
+        </w:r>
+      </w:fldSimple>
       <w:r>
         <w:t xml:space="preserve"> - </w:t>
       </w:r>
-      <w:proofErr w:type="spellStart"/>
       <w:r>
         <w:t>Funcionario</w:t>
       </w:r>
       <w:bookmarkEnd w:id="19"/>
-      <w:proofErr w:type="spellEnd"/>
     </w:p>
     <w:p>
       <w:pPr>
@@ -7069,27 +6911,14 @@
       <w:r>
         <w:t xml:space="preserve">Tabela </w:t>
       </w:r>
-      <w:r>
-        <w:fldChar w:fldCharType="begin"/>
-      </w:r>
-      <w:r>
-        <w:instrText xml:space="preserve"> SEQ Tabela \* ARABIC </w:instrText>
-      </w:r>
-      <w:r>
-        <w:fldChar w:fldCharType="separate"/>
-      </w:r>
-      <w:r>
-        <w:rPr>
-          <w:noProof/>
-        </w:rPr>
-        <w:t>5</w:t>
-      </w:r>
-      <w:r>
-        <w:rPr>
-          <w:noProof/>
-        </w:rPr>
-        <w:fldChar w:fldCharType="end"/>
-      </w:r>
+      <w:fldSimple w:instr=" SEQ Tabela \* ARABIC ">
+        <w:r>
+          <w:rPr>
+            <w:noProof/>
+          </w:rPr>
+          <w:t>5</w:t>
+        </w:r>
+      </w:fldSimple>
       <w:r>
         <w:t xml:space="preserve"> - Reserva</w:t>
       </w:r>
@@ -7169,26 +6998,33 @@
         <w:fldChar w:fldCharType="end"/>
       </w:r>
       <w:r>
-        <w:t xml:space="preserve"> - </w:t>
-      </w:r>
-      <w:proofErr w:type="spellStart"/>
-      <w:r>
-        <w:t>Reserva_Alojamento</w:t>
+        <w:t xml:space="preserve"> - Reserva_Alojamento</w:t>
       </w:r>
       <w:bookmarkEnd w:id="21"/>
-      <w:proofErr w:type="spellEnd"/>
-    </w:p>
-    <w:p>
-      <w:pPr>
-        <w:rPr>
-          <w:rFonts w:ascii="Calibri" w:hAnsi="Calibri"/>
-        </w:rPr>
-      </w:pPr>
-      <w:r>
-        <w:rPr>
-          <w:rFonts w:ascii="Calibri" w:hAnsi="Calibri"/>
-        </w:rPr>
-        <w:t xml:space="preserve">A Primeira Fórmula Normal (1FN) enuncia que os atributos devem ser atómicos, </w:t>
+    </w:p>
+    <w:p>
+      <w:pPr>
+        <w:rPr>
+          <w:rFonts w:ascii="Calibri" w:hAnsi="Calibri"/>
+        </w:rPr>
+      </w:pPr>
+      <w:r>
+        <w:rPr>
+          <w:rFonts w:ascii="Calibri" w:hAnsi="Calibri"/>
+        </w:rPr>
+        <w:t>A Primeira F</w:t>
+      </w:r>
+      <w:r>
+        <w:rPr>
+          <w:rFonts w:ascii="Calibri" w:hAnsi="Calibri"/>
+        </w:rPr>
+        <w:t>orm</w:t>
+      </w:r>
+      <w:r>
+        <w:rPr>
+          <w:rFonts w:ascii="Calibri" w:hAnsi="Calibri"/>
+        </w:rPr>
+        <w:t xml:space="preserve">a Normal (1FN) enuncia que os atributos devem ser atómicos, </w:t>
       </w:r>
       <w:r>
         <w:rPr>
@@ -7200,14 +7036,7 @@
         <w:rPr>
           <w:rFonts w:ascii="Calibri" w:hAnsi="Calibri"/>
         </w:rPr>
-        <w:t xml:space="preserve"> nas tabelas não podem existir valores repetidos, nem podem existir atributos </w:t>
-      </w:r>
-      <w:proofErr w:type="spellStart"/>
-      <w:r>
-        <w:rPr>
-          <w:rFonts w:ascii="Calibri" w:hAnsi="Calibri"/>
-        </w:rPr>
-        <w:t>multivalor</w:t>
+        <w:t xml:space="preserve"> nas tabelas não podem existir valores repetidos, nem podem existir atributos multivalor</w:t>
       </w:r>
       <w:r>
         <w:rPr>
@@ -7215,7 +7044,6 @@
         </w:rPr>
         <w:t>ados</w:t>
       </w:r>
-      <w:proofErr w:type="spellEnd"/>
       <w:r>
         <w:rPr>
           <w:rFonts w:ascii="Calibri" w:hAnsi="Calibri"/>
@@ -7233,7 +7061,19 @@
         <w:rPr>
           <w:rFonts w:ascii="Calibri" w:hAnsi="Calibri"/>
         </w:rPr>
-        <w:t xml:space="preserve">A Segunda Fórmula Normal (2FN), </w:t>
+        <w:t>A Segunda F</w:t>
+      </w:r>
+      <w:r>
+        <w:rPr>
+          <w:rFonts w:ascii="Calibri" w:hAnsi="Calibri"/>
+        </w:rPr>
+        <w:t>orm</w:t>
+      </w:r>
+      <w:r>
+        <w:rPr>
+          <w:rFonts w:ascii="Calibri" w:hAnsi="Calibri"/>
+        </w:rPr>
+        <w:t xml:space="preserve">a Normal (2FN), </w:t>
       </w:r>
       <w:r>
         <w:rPr>
@@ -7271,19 +7111,11 @@
         </w:rPr>
         <w:t xml:space="preserve"> </w:t>
       </w:r>
-      <w:proofErr w:type="spellStart"/>
-      <w:r>
-        <w:rPr>
-          <w:rFonts w:ascii="Calibri" w:hAnsi="Calibri"/>
-        </w:rPr>
-        <w:t>Data_Nascimento</w:t>
-      </w:r>
-      <w:proofErr w:type="spellEnd"/>
-      <w:r>
-        <w:rPr>
-          <w:rFonts w:ascii="Calibri" w:hAnsi="Calibri"/>
-        </w:rPr>
-        <w:t xml:space="preserve"> que está presente na entidade Cliente</w:t>
+      <w:r>
+        <w:rPr>
+          <w:rFonts w:ascii="Calibri" w:hAnsi="Calibri"/>
+        </w:rPr>
+        <w:t>Data_Nascimento que está presente na entidade Cliente</w:t>
       </w:r>
       <w:r>
         <w:rPr>
@@ -7303,14 +7135,12 @@
         </w:rPr>
         <w:t xml:space="preserve"> da chave primária, </w:t>
       </w:r>
-      <w:proofErr w:type="spellStart"/>
       <w:r>
         <w:rPr>
           <w:rFonts w:ascii="Calibri" w:hAnsi="Calibri"/>
         </w:rPr>
         <w:t>Id_Cliente</w:t>
       </w:r>
-      <w:proofErr w:type="spellEnd"/>
       <w:r>
         <w:rPr>
           <w:rFonts w:ascii="Calibri" w:hAnsi="Calibri"/>
@@ -7376,7 +7206,19 @@
         <w:rPr>
           <w:rFonts w:ascii="Calibri" w:hAnsi="Calibri"/>
         </w:rPr>
-        <w:t xml:space="preserve">, a Terceira Fórmula Normal (3FN) que </w:t>
+        <w:t>, a Terceira F</w:t>
+      </w:r>
+      <w:r>
+        <w:rPr>
+          <w:rFonts w:ascii="Calibri" w:hAnsi="Calibri"/>
+        </w:rPr>
+        <w:t>orm</w:t>
+      </w:r>
+      <w:r>
+        <w:rPr>
+          <w:rFonts w:ascii="Calibri" w:hAnsi="Calibri"/>
+        </w:rPr>
+        <w:t xml:space="preserve">a Normal (3FN) que </w:t>
       </w:r>
       <w:r>
         <w:rPr>
@@ -7406,7 +7248,19 @@
         <w:rPr>
           <w:rFonts w:ascii="Calibri" w:hAnsi="Calibri"/>
         </w:rPr>
-        <w:t xml:space="preserve">fórmulas </w:t>
+        <w:t>f</w:t>
+      </w:r>
+      <w:r>
+        <w:rPr>
+          <w:rFonts w:ascii="Calibri" w:hAnsi="Calibri"/>
+        </w:rPr>
+        <w:t>orm</w:t>
+      </w:r>
+      <w:r>
+        <w:rPr>
+          <w:rFonts w:ascii="Calibri" w:hAnsi="Calibri"/>
+        </w:rPr>
+        <w:t xml:space="preserve">as </w:t>
       </w:r>
       <w:r>
         <w:rPr>
@@ -7713,457 +7567,389 @@
         </w:rPr>
         <w:t xml:space="preserve">Quando é utilizada a funcionalidade </w:t>
       </w:r>
-      <w:proofErr w:type="spellStart"/>
       <w:r>
         <w:rPr>
           <w:rFonts w:ascii="Calibri" w:hAnsi="Calibri"/>
           <w:i/>
           <w:iCs/>
         </w:rPr>
-        <w:t>Forward</w:t>
-      </w:r>
-      <w:proofErr w:type="spellEnd"/>
+        <w:t>Forward Engineering</w:t>
+      </w:r>
+      <w:r>
+        <w:rPr>
+          <w:rFonts w:ascii="Calibri" w:hAnsi="Calibri"/>
+        </w:rPr>
+        <w:t xml:space="preserve"> no </w:t>
+      </w:r>
       <w:r>
         <w:rPr>
           <w:rFonts w:ascii="Calibri" w:hAnsi="Calibri"/>
           <w:i/>
           <w:iCs/>
         </w:rPr>
-        <w:t xml:space="preserve"> </w:t>
-      </w:r>
-      <w:proofErr w:type="spellStart"/>
+        <w:t>SQL Workbench</w:t>
+      </w:r>
+      <w:r>
+        <w:rPr>
+          <w:rFonts w:ascii="Calibri" w:hAnsi="Calibri"/>
+        </w:rPr>
+        <w:t xml:space="preserve">, o </w:t>
+      </w:r>
       <w:r>
         <w:rPr>
           <w:rFonts w:ascii="Calibri" w:hAnsi="Calibri"/>
           <w:i/>
           <w:iCs/>
         </w:rPr>
-        <w:t>Engineering</w:t>
-      </w:r>
-      <w:proofErr w:type="spellEnd"/>
-      <w:r>
-        <w:rPr>
-          <w:rFonts w:ascii="Calibri" w:hAnsi="Calibri"/>
-        </w:rPr>
-        <w:t xml:space="preserve"> no </w:t>
-      </w:r>
-      <w:r>
-        <w:rPr>
-          <w:rFonts w:ascii="Calibri" w:hAnsi="Calibri"/>
+        <w:t>script</w:t>
+      </w:r>
+      <w:r>
+        <w:rPr>
+          <w:rFonts w:ascii="Calibri" w:hAnsi="Calibri"/>
+        </w:rPr>
+        <w:t xml:space="preserve"> de inicialização da Base de Dados devolvido já criará um conjunto de índices, associados às </w:t>
+      </w:r>
+      <w:r>
+        <w:rPr>
+          <w:rFonts w:ascii="Calibri" w:hAnsi="Calibri"/>
+        </w:rPr>
+        <w:t xml:space="preserve">colunas com restrições a </w:t>
+      </w:r>
+      <w:r>
+        <w:rPr>
+          <w:rFonts w:ascii="Calibri" w:hAnsi="Calibri"/>
+        </w:rPr>
+        <w:t>chaves primárias e chaves estrangeiras</w:t>
+      </w:r>
+      <w:r>
+        <w:rPr>
+          <w:rFonts w:ascii="Calibri" w:hAnsi="Calibri"/>
+        </w:rPr>
+        <w:t>, chamados de índices implícitos</w:t>
+      </w:r>
+      <w:r>
+        <w:rPr>
+          <w:rFonts w:ascii="Calibri" w:hAnsi="Calibri"/>
+        </w:rPr>
+        <w:t>.</w:t>
+      </w:r>
+    </w:p>
+    <w:p>
+      <w:pPr>
+        <w:rPr>
+          <w:rFonts w:ascii="Calibri" w:hAnsi="Calibri"/>
+        </w:rPr>
+      </w:pPr>
+      <w:r>
+        <w:rPr>
+          <w:rFonts w:ascii="Calibri" w:hAnsi="Calibri"/>
+        </w:rPr>
+        <w:t>Dados os factos apresentados percebemos que</w:t>
+      </w:r>
+      <w:r>
+        <w:rPr>
+          <w:rFonts w:ascii="Calibri" w:hAnsi="Calibri"/>
+        </w:rPr>
+        <w:t xml:space="preserve"> devemos tentar definir índices para</w:t>
+      </w:r>
+      <w:r>
+        <w:rPr>
+          <w:rFonts w:ascii="Calibri" w:hAnsi="Calibri"/>
+        </w:rPr>
+        <w:t xml:space="preserve"> as</w:t>
+      </w:r>
+      <w:r>
+        <w:rPr>
+          <w:rFonts w:ascii="Calibri" w:hAnsi="Calibri"/>
+        </w:rPr>
+        <w:t xml:space="preserve"> colunas que são</w:t>
+      </w:r>
+      <w:r>
+        <w:rPr>
+          <w:rFonts w:ascii="Calibri" w:hAnsi="Calibri"/>
+        </w:rPr>
+        <w:t xml:space="preserve"> </w:t>
+      </w:r>
+      <w:r>
+        <w:rPr>
+          <w:rFonts w:ascii="Calibri" w:hAnsi="Calibri"/>
+        </w:rPr>
+        <w:t xml:space="preserve">consultadas </w:t>
+      </w:r>
+      <w:r>
+        <w:rPr>
+          <w:rFonts w:ascii="Calibri" w:hAnsi="Calibri"/>
+        </w:rPr>
+        <w:t>inúmeras vezes</w:t>
+      </w:r>
+      <w:r>
+        <w:rPr>
+          <w:rFonts w:ascii="Calibri" w:hAnsi="Calibri"/>
+        </w:rPr>
+        <w:t>,</w:t>
+      </w:r>
+      <w:r>
+        <w:rPr>
+          <w:rFonts w:ascii="Calibri" w:hAnsi="Calibri"/>
+        </w:rPr>
+        <w:t xml:space="preserve"> mas </w:t>
+      </w:r>
+      <w:r>
+        <w:rPr>
+          <w:rFonts w:ascii="Calibri" w:hAnsi="Calibri"/>
+        </w:rPr>
+        <w:t xml:space="preserve">que </w:t>
+      </w:r>
+      <w:r>
+        <w:rPr>
+          <w:rFonts w:ascii="Calibri" w:hAnsi="Calibri"/>
+        </w:rPr>
+        <w:t>não são atualizadas frequ</w:t>
+      </w:r>
+      <w:r>
+        <w:rPr>
+          <w:rFonts w:ascii="Calibri" w:hAnsi="Calibri"/>
+        </w:rPr>
+        <w:t>e</w:t>
+      </w:r>
+      <w:r>
+        <w:rPr>
+          <w:rFonts w:ascii="Calibri" w:hAnsi="Calibri"/>
+        </w:rPr>
+        <w:t>n</w:t>
+      </w:r>
+      <w:r>
+        <w:rPr>
+          <w:rFonts w:ascii="Calibri" w:hAnsi="Calibri"/>
+        </w:rPr>
+        <w:t>temente</w:t>
+      </w:r>
+      <w:r>
+        <w:rPr>
+          <w:rFonts w:ascii="Calibri" w:hAnsi="Calibri"/>
+        </w:rPr>
+        <w:t xml:space="preserve">. </w:t>
+      </w:r>
+    </w:p>
+    <w:p>
+      <w:pPr>
+        <w:rPr>
+          <w:rFonts w:ascii="Calibri" w:hAnsi="Calibri"/>
+        </w:rPr>
+      </w:pPr>
+      <w:r>
+        <w:rPr>
+          <w:rFonts w:ascii="Calibri" w:hAnsi="Calibri"/>
+        </w:rPr>
+        <w:t xml:space="preserve">Uma boa escolha para </w:t>
+      </w:r>
+      <w:r>
+        <w:rPr>
+          <w:rFonts w:ascii="Calibri" w:hAnsi="Calibri"/>
+        </w:rPr>
+        <w:t xml:space="preserve">a </w:t>
+      </w:r>
+      <w:r>
+        <w:rPr>
+          <w:rFonts w:ascii="Calibri" w:hAnsi="Calibri"/>
+        </w:rPr>
+        <w:t>defini</w:t>
+      </w:r>
+      <w:r>
+        <w:rPr>
+          <w:rFonts w:ascii="Calibri" w:hAnsi="Calibri"/>
+        </w:rPr>
+        <w:t>ção de</w:t>
+      </w:r>
+      <w:r>
+        <w:rPr>
+          <w:rFonts w:ascii="Calibri" w:hAnsi="Calibri"/>
+        </w:rPr>
+        <w:t xml:space="preserve"> um índice </w:t>
+      </w:r>
+      <w:r>
+        <w:rPr>
+          <w:rFonts w:ascii="Calibri" w:hAnsi="Calibri"/>
+        </w:rPr>
+        <w:t xml:space="preserve">será </w:t>
+      </w:r>
+      <w:r>
+        <w:rPr>
+          <w:rFonts w:ascii="Calibri" w:hAnsi="Calibri"/>
+        </w:rPr>
+        <w:t xml:space="preserve">a coluna </w:t>
+      </w:r>
+      <w:r>
+        <w:rPr>
+          <w:rFonts w:ascii="Calibri" w:hAnsi="Calibri"/>
+        </w:rPr>
+        <w:t>Preco_Base</w:t>
+      </w:r>
+      <w:r>
+        <w:rPr>
+          <w:rFonts w:ascii="Calibri" w:hAnsi="Calibri"/>
+        </w:rPr>
+        <w:t xml:space="preserve"> da tabela </w:t>
+      </w:r>
+      <w:r>
+        <w:rPr>
+          <w:rFonts w:ascii="Calibri" w:hAnsi="Calibri"/>
+        </w:rPr>
+        <w:t>Alojamento</w:t>
+      </w:r>
+      <w:r>
+        <w:rPr>
+          <w:rFonts w:ascii="Calibri" w:hAnsi="Calibri"/>
+        </w:rPr>
+        <w:t xml:space="preserve">, visto que, </w:t>
+      </w:r>
+      <w:r>
+        <w:rPr>
+          <w:rFonts w:ascii="Calibri" w:hAnsi="Calibri"/>
+        </w:rPr>
+        <w:t>estamos sempre a consultar/utilizar esta informação</w:t>
+      </w:r>
+      <w:r>
+        <w:rPr>
+          <w:rFonts w:ascii="Calibri" w:hAnsi="Calibri"/>
+        </w:rPr>
+        <w:t>. Assim, para criar este índice, usamos</w:t>
+      </w:r>
+      <w:r>
+        <w:rPr>
+          <w:rFonts w:ascii="Calibri" w:hAnsi="Calibri"/>
+        </w:rPr>
+        <w:t xml:space="preserve"> </w:t>
+      </w:r>
+      <w:r>
+        <w:rPr>
+          <w:rFonts w:ascii="Calibri" w:hAnsi="Calibri"/>
+        </w:rPr>
+        <w:t>o seguinte comando:</w:t>
+      </w:r>
+    </w:p>
+    <w:p>
+      <w:pPr>
+        <w:pStyle w:val="Ttulo21"/>
+        <w:rPr>
+          <w:rFonts w:ascii="Calibri" w:hAnsi="Calibri"/>
+        </w:rPr>
+      </w:pPr>
+      <w:r>
+        <w:rPr>
+          <w:rFonts w:ascii="Calibri" w:hAnsi="Calibri"/>
+        </w:rPr>
+        <w:t xml:space="preserve"> </w:t>
+      </w:r>
+      <w:bookmarkStart w:id="23" w:name="_Toc93745820"/>
+      <w:r>
+        <w:rPr>
+          <w:rFonts w:ascii="Calibri" w:hAnsi="Calibri"/>
+        </w:rPr>
+        <w:t>Procedimentos Implementados</w:t>
+      </w:r>
+      <w:bookmarkEnd w:id="23"/>
+    </w:p>
+    <w:p>
+      <w:pPr>
+        <w:rPr>
+          <w:rFonts w:ascii="Calibri" w:hAnsi="Calibri"/>
+        </w:rPr>
+      </w:pPr>
+      <w:r>
+        <w:rPr>
+          <w:rFonts w:ascii="Calibri" w:hAnsi="Calibri"/>
+        </w:rPr>
+        <w:t>Aqui cenas</w:t>
+      </w:r>
+    </w:p>
+    <w:p/>
+    <w:p>
+      <w:pPr>
+        <w:pStyle w:val="Ttulo11"/>
+      </w:pPr>
+      <w:r>
+        <w:lastRenderedPageBreak/>
+        <w:t xml:space="preserve"> </w:t>
+      </w:r>
+      <w:bookmarkStart w:id="24" w:name="_Toc93745821"/>
+      <w:r>
+        <w:t>Conceção e Implementação de um Sistema de Dados em MongoDB</w:t>
+      </w:r>
+      <w:bookmarkEnd w:id="24"/>
+    </w:p>
+    <w:p>
+      <w:pPr>
+        <w:pStyle w:val="Ttulo21"/>
+      </w:pPr>
+      <w:r>
+        <w:t xml:space="preserve"> </w:t>
+      </w:r>
+      <w:bookmarkStart w:id="25" w:name="_Toc93745822"/>
+      <w:r>
+        <w:t>Definição do Esquema da Base de Dados</w:t>
+      </w:r>
+      <w:bookmarkEnd w:id="25"/>
+    </w:p>
+    <w:p>
+      <w:r>
+        <w:t xml:space="preserve">Os dados no </w:t>
+      </w:r>
+      <w:r>
+        <w:rPr>
           <w:i/>
           <w:iCs/>
         </w:rPr>
-        <w:t>SQL Workbench</w:t>
-      </w:r>
-      <w:r>
-        <w:rPr>
-          <w:rFonts w:ascii="Calibri" w:hAnsi="Calibri"/>
-        </w:rPr>
-        <w:t xml:space="preserve">, o </w:t>
-      </w:r>
-      <w:r>
-        <w:rPr>
-          <w:rFonts w:ascii="Calibri" w:hAnsi="Calibri"/>
+        <w:t>MongoDB</w:t>
+      </w:r>
+      <w:r>
+        <w:t xml:space="preserve"> têm um esquema flexível, altamente escalável com suporte de dados semiestruturados, não estruturados e complexos</w:t>
+      </w:r>
+      <w:r>
+        <w:t xml:space="preserve">. Tendo em atenção </w:t>
+      </w:r>
+      <w:r>
+        <w:t>estas vantagens</w:t>
+      </w:r>
+      <w:r>
+        <w:t xml:space="preserve"> decidimos migrar a nossa Base de Dados relacional para uma não relacional mantendo toda a informação que </w:t>
+      </w:r>
+      <w:r>
+        <w:t>estava presente</w:t>
+      </w:r>
+      <w:r>
+        <w:t xml:space="preserve"> na inicial</w:t>
+      </w:r>
+      <w:r>
+        <w:t>, tomando em atenção à</w:t>
+      </w:r>
+      <w:r>
+        <w:t xml:space="preserve">s decisões na sua modelação </w:t>
+      </w:r>
+      <w:r>
+        <w:t>para não</w:t>
+      </w:r>
+      <w:r>
+        <w:t xml:space="preserve"> afetar o desempenho e a capacidade da </w:t>
+      </w:r>
+      <w:r>
+        <w:t>mesma</w:t>
+      </w:r>
+      <w:r>
+        <w:t>.</w:t>
+      </w:r>
+    </w:p>
+    <w:p>
+      <w:r>
+        <w:t>Os documentos incorporados (</w:t>
+      </w:r>
+      <w:r>
+        <w:rPr>
           <w:i/>
           <w:iCs/>
         </w:rPr>
-        <w:t>script</w:t>
-      </w:r>
-      <w:r>
-        <w:rPr>
-          <w:rFonts w:ascii="Calibri" w:hAnsi="Calibri"/>
-        </w:rPr>
-        <w:t xml:space="preserve"> de inicialização da Base de Dados devolvido já criará um conjunto de índices, associados às </w:t>
-      </w:r>
-      <w:r>
-        <w:rPr>
-          <w:rFonts w:ascii="Calibri" w:hAnsi="Calibri"/>
-        </w:rPr>
-        <w:t xml:space="preserve">colunas com restrições a </w:t>
-      </w:r>
-      <w:r>
-        <w:rPr>
-          <w:rFonts w:ascii="Calibri" w:hAnsi="Calibri"/>
-        </w:rPr>
-        <w:t>chaves primárias e chaves estrangeiras</w:t>
-      </w:r>
-      <w:r>
-        <w:rPr>
-          <w:rFonts w:ascii="Calibri" w:hAnsi="Calibri"/>
-        </w:rPr>
-        <w:t>, chamados de índices implícitos</w:t>
-      </w:r>
-      <w:r>
-        <w:rPr>
-          <w:rFonts w:ascii="Calibri" w:hAnsi="Calibri"/>
-        </w:rPr>
-        <w:t>.</w:t>
-      </w:r>
-    </w:p>
-    <w:p>
-      <w:pPr>
-        <w:rPr>
-          <w:rFonts w:ascii="Calibri" w:hAnsi="Calibri"/>
-        </w:rPr>
-      </w:pPr>
-      <w:r>
-        <w:rPr>
-          <w:rFonts w:ascii="Calibri" w:hAnsi="Calibri"/>
-        </w:rPr>
-        <w:t>Dados os factos apresentados percebemos que</w:t>
-      </w:r>
-      <w:r>
-        <w:rPr>
-          <w:rFonts w:ascii="Calibri" w:hAnsi="Calibri"/>
-        </w:rPr>
-        <w:t xml:space="preserve"> devemos tentar definir índices para</w:t>
-      </w:r>
-      <w:r>
-        <w:rPr>
-          <w:rFonts w:ascii="Calibri" w:hAnsi="Calibri"/>
-        </w:rPr>
-        <w:t xml:space="preserve"> as</w:t>
-      </w:r>
-      <w:r>
-        <w:rPr>
-          <w:rFonts w:ascii="Calibri" w:hAnsi="Calibri"/>
-        </w:rPr>
-        <w:t xml:space="preserve"> colunas que são</w:t>
-      </w:r>
-      <w:r>
-        <w:rPr>
-          <w:rFonts w:ascii="Calibri" w:hAnsi="Calibri"/>
-        </w:rPr>
-        <w:t xml:space="preserve"> </w:t>
-      </w:r>
-      <w:r>
-        <w:rPr>
-          <w:rFonts w:ascii="Calibri" w:hAnsi="Calibri"/>
-        </w:rPr>
-        <w:t xml:space="preserve">consultadas </w:t>
-      </w:r>
-      <w:r>
-        <w:rPr>
-          <w:rFonts w:ascii="Calibri" w:hAnsi="Calibri"/>
-        </w:rPr>
-        <w:t>inúmeras vezes</w:t>
-      </w:r>
-      <w:r>
-        <w:rPr>
-          <w:rFonts w:ascii="Calibri" w:hAnsi="Calibri"/>
-        </w:rPr>
-        <w:t>,</w:t>
-      </w:r>
-      <w:r>
-        <w:rPr>
-          <w:rFonts w:ascii="Calibri" w:hAnsi="Calibri"/>
-        </w:rPr>
-        <w:t xml:space="preserve"> mas </w:t>
-      </w:r>
-      <w:r>
-        <w:rPr>
-          <w:rFonts w:ascii="Calibri" w:hAnsi="Calibri"/>
-        </w:rPr>
-        <w:t xml:space="preserve">que </w:t>
-      </w:r>
-      <w:r>
-        <w:rPr>
-          <w:rFonts w:ascii="Calibri" w:hAnsi="Calibri"/>
-        </w:rPr>
-        <w:t>não são atualizadas frequ</w:t>
-      </w:r>
-      <w:r>
-        <w:rPr>
-          <w:rFonts w:ascii="Calibri" w:hAnsi="Calibri"/>
-        </w:rPr>
-        <w:t>e</w:t>
-      </w:r>
-      <w:r>
-        <w:rPr>
-          <w:rFonts w:ascii="Calibri" w:hAnsi="Calibri"/>
-        </w:rPr>
-        <w:t>n</w:t>
-      </w:r>
-      <w:r>
-        <w:rPr>
-          <w:rFonts w:ascii="Calibri" w:hAnsi="Calibri"/>
-        </w:rPr>
-        <w:t>temente</w:t>
-      </w:r>
-      <w:r>
-        <w:rPr>
-          <w:rFonts w:ascii="Calibri" w:hAnsi="Calibri"/>
-        </w:rPr>
-        <w:t xml:space="preserve">. </w:t>
-      </w:r>
-    </w:p>
-    <w:p>
-      <w:pPr>
-        <w:rPr>
-          <w:rFonts w:ascii="Calibri" w:hAnsi="Calibri"/>
-        </w:rPr>
-      </w:pPr>
-      <w:r>
-        <w:rPr>
-          <w:rFonts w:ascii="Calibri" w:hAnsi="Calibri"/>
-        </w:rPr>
-        <w:t xml:space="preserve">Uma boa escolha para </w:t>
-      </w:r>
-      <w:r>
-        <w:rPr>
-          <w:rFonts w:ascii="Calibri" w:hAnsi="Calibri"/>
-        </w:rPr>
-        <w:t xml:space="preserve">a </w:t>
-      </w:r>
-      <w:r>
-        <w:rPr>
-          <w:rFonts w:ascii="Calibri" w:hAnsi="Calibri"/>
-        </w:rPr>
-        <w:t>defini</w:t>
-      </w:r>
-      <w:r>
-        <w:rPr>
-          <w:rFonts w:ascii="Calibri" w:hAnsi="Calibri"/>
-        </w:rPr>
-        <w:t>ção de</w:t>
-      </w:r>
-      <w:r>
-        <w:rPr>
-          <w:rFonts w:ascii="Calibri" w:hAnsi="Calibri"/>
-        </w:rPr>
-        <w:t xml:space="preserve"> um índice </w:t>
-      </w:r>
-      <w:r>
-        <w:rPr>
-          <w:rFonts w:ascii="Calibri" w:hAnsi="Calibri"/>
-        </w:rPr>
-        <w:t xml:space="preserve">será </w:t>
-      </w:r>
-      <w:r>
-        <w:rPr>
-          <w:rFonts w:ascii="Calibri" w:hAnsi="Calibri"/>
-        </w:rPr>
-        <w:t xml:space="preserve">a coluna </w:t>
-      </w:r>
-      <w:proofErr w:type="spellStart"/>
-      <w:r>
-        <w:rPr>
-          <w:rFonts w:ascii="Calibri" w:hAnsi="Calibri"/>
-        </w:rPr>
-        <w:t>Preco_Base</w:t>
-      </w:r>
-      <w:proofErr w:type="spellEnd"/>
-      <w:r>
-        <w:rPr>
-          <w:rFonts w:ascii="Calibri" w:hAnsi="Calibri"/>
-        </w:rPr>
-        <w:t xml:space="preserve"> da tabela </w:t>
-      </w:r>
-      <w:r>
-        <w:rPr>
-          <w:rFonts w:ascii="Calibri" w:hAnsi="Calibri"/>
-        </w:rPr>
-        <w:t>Alojamento</w:t>
-      </w:r>
-      <w:r>
-        <w:rPr>
-          <w:rFonts w:ascii="Calibri" w:hAnsi="Calibri"/>
-        </w:rPr>
-        <w:t xml:space="preserve">, visto que, </w:t>
-      </w:r>
-      <w:r>
-        <w:rPr>
-          <w:rFonts w:ascii="Calibri" w:hAnsi="Calibri"/>
-        </w:rPr>
-        <w:t>estamos sempre a consultar/utilizar esta informação</w:t>
-      </w:r>
-      <w:r>
-        <w:rPr>
-          <w:rFonts w:ascii="Calibri" w:hAnsi="Calibri"/>
-        </w:rPr>
-        <w:t>. Assim, para criar este índice, usamos</w:t>
-      </w:r>
-      <w:r>
-        <w:rPr>
-          <w:rFonts w:ascii="Calibri" w:hAnsi="Calibri"/>
-        </w:rPr>
-        <w:t xml:space="preserve"> </w:t>
-      </w:r>
-      <w:r>
-        <w:rPr>
-          <w:rFonts w:ascii="Calibri" w:hAnsi="Calibri"/>
-        </w:rPr>
-        <w:t>o seguinte comando:</w:t>
-      </w:r>
-    </w:p>
-    <w:p>
-      <w:pPr>
-        <w:pStyle w:val="Ttulo21"/>
-        <w:rPr>
-          <w:rFonts w:ascii="Calibri" w:hAnsi="Calibri"/>
-        </w:rPr>
-      </w:pPr>
-      <w:r>
-        <w:rPr>
-          <w:rFonts w:ascii="Calibri" w:hAnsi="Calibri"/>
-        </w:rPr>
-        <w:t xml:space="preserve"> </w:t>
-      </w:r>
-      <w:bookmarkStart w:id="23" w:name="_Toc93745820"/>
-      <w:r>
-        <w:rPr>
-          <w:rFonts w:ascii="Calibri" w:hAnsi="Calibri"/>
-        </w:rPr>
-        <w:t>Procedimentos Implementados</w:t>
-      </w:r>
-      <w:bookmarkEnd w:id="23"/>
-    </w:p>
-    <w:p>
-      <w:pPr>
-        <w:rPr>
-          <w:rFonts w:ascii="Calibri" w:hAnsi="Calibri"/>
-        </w:rPr>
-      </w:pPr>
-      <w:r>
-        <w:rPr>
-          <w:rFonts w:ascii="Calibri" w:hAnsi="Calibri"/>
-        </w:rPr>
-        <w:t>Aqui cenas</w:t>
-      </w:r>
-    </w:p>
-    <w:p/>
-    <w:p>
-      <w:pPr>
-        <w:pStyle w:val="Ttulo11"/>
-      </w:pPr>
-      <w:r>
-        <w:lastRenderedPageBreak/>
-        <w:t xml:space="preserve"> </w:t>
-      </w:r>
-      <w:bookmarkStart w:id="24" w:name="_Toc93745821"/>
-      <w:r>
-        <w:t xml:space="preserve">Conceção e Implementação de um Sistema de Dados em </w:t>
-      </w:r>
-      <w:proofErr w:type="spellStart"/>
-      <w:r>
-        <w:t>MongoDB</w:t>
-      </w:r>
-      <w:bookmarkEnd w:id="24"/>
-      <w:proofErr w:type="spellEnd"/>
-    </w:p>
-    <w:p>
-      <w:pPr>
-        <w:pStyle w:val="Ttulo21"/>
-      </w:pPr>
-      <w:r>
-        <w:t xml:space="preserve"> </w:t>
-      </w:r>
-      <w:bookmarkStart w:id="25" w:name="_Toc93745822"/>
-      <w:r>
-        <w:t>Definição do Esquema da Base de Dados</w:t>
-      </w:r>
-      <w:bookmarkEnd w:id="25"/>
-    </w:p>
-    <w:p>
-      <w:r>
-        <w:t xml:space="preserve">Os dados no </w:t>
-      </w:r>
-      <w:proofErr w:type="spellStart"/>
-      <w:r>
-        <w:rPr>
-          <w:i/>
-          <w:iCs/>
-        </w:rPr>
-        <w:t>MongoDB</w:t>
-      </w:r>
-      <w:proofErr w:type="spellEnd"/>
-      <w:r>
-        <w:t xml:space="preserve"> têm um esquema </w:t>
-      </w:r>
-      <w:r>
-        <w:t>flexível, altamente escalável com suporte de dados semiestruturados, não estruturados e complexos</w:t>
-      </w:r>
-      <w:r>
-        <w:t xml:space="preserve">. Tendo em atenção </w:t>
-      </w:r>
-      <w:r>
-        <w:t>estas vantagens</w:t>
-      </w:r>
-      <w:r>
-        <w:t xml:space="preserve"> decidimos migrar a nossa Base de Dados relacional para uma não relacional mantendo toda a informação que </w:t>
-      </w:r>
-      <w:r>
-        <w:t>estava presente</w:t>
-      </w:r>
-      <w:r>
-        <w:t xml:space="preserve"> na inicial</w:t>
-      </w:r>
-      <w:r>
-        <w:t>, tomando em atenção à</w:t>
-      </w:r>
-      <w:r>
-        <w:t>s decisões na</w:t>
-      </w:r>
-      <w:r>
-        <w:t xml:space="preserve"> sua</w:t>
-      </w:r>
-      <w:r>
-        <w:t xml:space="preserve"> modelação </w:t>
-      </w:r>
-      <w:r>
-        <w:t>para não</w:t>
-      </w:r>
-      <w:r>
-        <w:t xml:space="preserve"> afetar o desempenho </w:t>
-      </w:r>
-      <w:r>
-        <w:t>e a</w:t>
-      </w:r>
-      <w:r>
-        <w:t xml:space="preserve"> capacidade</w:t>
-      </w:r>
-      <w:r>
-        <w:t xml:space="preserve"> </w:t>
-      </w:r>
-      <w:r>
-        <w:t xml:space="preserve">da </w:t>
-      </w:r>
-      <w:r>
-        <w:t>mesma</w:t>
-      </w:r>
-      <w:r>
-        <w:t>.</w:t>
-      </w:r>
-    </w:p>
-    <w:p>
-      <w:r>
-        <w:t>Os documentos incorporados (</w:t>
-      </w:r>
-      <w:proofErr w:type="spellStart"/>
-      <w:r>
-        <w:rPr>
-          <w:i/>
-          <w:iCs/>
-        </w:rPr>
-        <w:t>embedded</w:t>
-      </w:r>
-      <w:proofErr w:type="spellEnd"/>
-      <w:r>
-        <w:rPr>
-          <w:i/>
-          <w:iCs/>
-        </w:rPr>
-        <w:t xml:space="preserve"> </w:t>
-      </w:r>
-      <w:proofErr w:type="spellStart"/>
-      <w:r>
-        <w:rPr>
-          <w:i/>
-          <w:iCs/>
-        </w:rPr>
-        <w:t>documents</w:t>
-      </w:r>
-      <w:proofErr w:type="spellEnd"/>
+        <w:t>embedded documents</w:t>
+      </w:r>
       <w:r>
         <w:t xml:space="preserve">) possuem um esquema próprio e </w:t>
       </w:r>
@@ -8269,7 +8055,6 @@
         </w:rPr>
         <w:t xml:space="preserve"> relacional para </w:t>
       </w:r>
-      <w:proofErr w:type="spellStart"/>
       <w:r>
         <w:rPr>
           <w:rFonts w:ascii="Calibri" w:eastAsia="Calibri" w:hAnsi="Calibri" w:cs="Calibri"/>
@@ -8279,7 +8064,6 @@
         </w:rPr>
         <w:t>NoSQL</w:t>
       </w:r>
-      <w:proofErr w:type="spellEnd"/>
       <w:r>
         <w:rPr>
           <w:rFonts w:ascii="Calibri" w:eastAsia="Calibri" w:hAnsi="Calibri" w:cs="Calibri"/>
@@ -8394,7 +8178,6 @@
         </w:rPr>
         <w:t xml:space="preserve"> na linguagem </w:t>
       </w:r>
-      <w:proofErr w:type="spellStart"/>
       <w:r>
         <w:rPr>
           <w:rFonts w:ascii="Calibri" w:eastAsia="Calibri" w:hAnsi="Calibri" w:cs="Calibri"/>
@@ -8404,7 +8187,6 @@
         </w:rPr>
         <w:t>Python</w:t>
       </w:r>
-      <w:proofErr w:type="spellEnd"/>
       <w:r>
         <w:rPr>
           <w:rFonts w:ascii="Calibri" w:eastAsia="Calibri" w:hAnsi="Calibri" w:cs="Calibri"/>
@@ -8454,7 +8236,6 @@
         </w:rPr>
         <w:t xml:space="preserve">por meio de </w:t>
       </w:r>
-      <w:proofErr w:type="spellStart"/>
       <w:r>
         <w:rPr>
           <w:rFonts w:ascii="Calibri" w:eastAsia="Calibri" w:hAnsi="Calibri" w:cs="Calibri"/>
@@ -8462,7 +8243,6 @@
         </w:rPr>
         <w:t>Queries</w:t>
       </w:r>
-      <w:proofErr w:type="spellEnd"/>
       <w:r>
         <w:rPr>
           <w:rFonts w:ascii="Calibri" w:eastAsia="Calibri" w:hAnsi="Calibri" w:cs="Calibri"/>
@@ -8493,68 +8273,18 @@
         </w:rPr>
         <w:t xml:space="preserve">convertendo os documentos num ficheiro </w:t>
       </w:r>
-      <w:proofErr w:type="spellStart"/>
       <w:r>
         <w:rPr>
           <w:rFonts w:ascii="Calibri" w:eastAsia="Calibri" w:hAnsi="Calibri" w:cs="Calibri"/>
           <w:szCs w:val="20"/>
         </w:rPr>
-        <w:t>BsonDocument</w:t>
-      </w:r>
-      <w:proofErr w:type="spellEnd"/>
+        <w:t>BsonDocument, Document and DBObject</w:t>
+      </w:r>
       <w:r>
         <w:rPr>
           <w:rFonts w:ascii="Calibri" w:eastAsia="Calibri" w:hAnsi="Calibri" w:cs="Calibri"/>
           <w:szCs w:val="20"/>
         </w:rPr>
-        <w:t xml:space="preserve">, </w:t>
-      </w:r>
-      <w:proofErr w:type="spellStart"/>
-      <w:r>
-        <w:rPr>
-          <w:rFonts w:ascii="Calibri" w:eastAsia="Calibri" w:hAnsi="Calibri" w:cs="Calibri"/>
-          <w:szCs w:val="20"/>
-        </w:rPr>
-        <w:t>Document</w:t>
-      </w:r>
-      <w:proofErr w:type="spellEnd"/>
-      <w:r>
-        <w:rPr>
-          <w:rFonts w:ascii="Calibri" w:eastAsia="Calibri" w:hAnsi="Calibri" w:cs="Calibri"/>
-          <w:szCs w:val="20"/>
-        </w:rPr>
-        <w:t xml:space="preserve"> </w:t>
-      </w:r>
-      <w:proofErr w:type="spellStart"/>
-      <w:r>
-        <w:rPr>
-          <w:rFonts w:ascii="Calibri" w:eastAsia="Calibri" w:hAnsi="Calibri" w:cs="Calibri"/>
-          <w:szCs w:val="20"/>
-        </w:rPr>
-        <w:t>and</w:t>
-      </w:r>
-      <w:proofErr w:type="spellEnd"/>
-      <w:r>
-        <w:rPr>
-          <w:rFonts w:ascii="Calibri" w:eastAsia="Calibri" w:hAnsi="Calibri" w:cs="Calibri"/>
-          <w:szCs w:val="20"/>
-        </w:rPr>
-        <w:t xml:space="preserve"> </w:t>
-      </w:r>
-      <w:proofErr w:type="spellStart"/>
-      <w:r>
-        <w:rPr>
-          <w:rFonts w:ascii="Calibri" w:eastAsia="Calibri" w:hAnsi="Calibri" w:cs="Calibri"/>
-          <w:szCs w:val="20"/>
-        </w:rPr>
-        <w:t>DBObject</w:t>
-      </w:r>
-      <w:proofErr w:type="spellEnd"/>
-      <w:r>
-        <w:rPr>
-          <w:rFonts w:ascii="Calibri" w:eastAsia="Calibri" w:hAnsi="Calibri" w:cs="Calibri"/>
-          <w:szCs w:val="20"/>
-        </w:rPr>
         <w:t>.</w:t>
       </w:r>
     </w:p>
@@ -8564,14 +8294,9 @@
       </w:pPr>
       <w:bookmarkStart w:id="28" w:name="_Toc93745825"/>
       <w:r>
-        <w:t xml:space="preserve">Exploração de Dados em </w:t>
-      </w:r>
-      <w:proofErr w:type="spellStart"/>
-      <w:r>
-        <w:t>MongoDB</w:t>
+        <w:t>Exploração de Dados em MongoDB</w:t>
       </w:r>
       <w:bookmarkEnd w:id="28"/>
-      <w:proofErr w:type="spellEnd"/>
     </w:p>
     <w:p>
       <w:r>
@@ -8615,10 +8340,16 @@
           <w:szCs w:val="23"/>
           <w:lang w:eastAsia="pt-PT"/>
         </w:rPr>
-        <w:t xml:space="preserve">Depois de efetuada a migração para </w:t>
-      </w:r>
-      <w:proofErr w:type="spellStart"/>
-      <w:r>
+        <w:t xml:space="preserve">Depois de efetuada a migração para MongoDB com o intuito de melhorar a base de dados podemos concluir que nem tudo são melhorias. Num SGBD em MySQL existem relacionamentos que permitem combinar vários dados entre várias tabelas, sendo necessário o uso de JOINs no entanto em MongoDB, isso não existe, tornando necessário garantir a combinação de dados certa no momento da inserção, o que provoca redundância de dados. Para além disso, uma base de dados em MySQL apresenta um esquema mais rígido que uma base de dados em MongoDB, em que para ser construída é preciso definir um esquema e estrutura. Para além disso possui as restrições de integridade, de entidade, de domínio e ainda as gerais que tornam o sistema ainda mais rígido. Pelo contrário o MongoDB não apresenta restrições, o que faz com que possua um esquema extremamente flexível, o que pode provocar inconsistência de dados. </w:t>
+      </w:r>
+    </w:p>
+    <w:p>
+      <w:pPr>
+        <w:autoSpaceDE w:val="0"/>
+        <w:autoSpaceDN w:val="0"/>
+        <w:adjustRightInd w:val="0"/>
+        <w:spacing w:line="240" w:lineRule="auto"/>
+        <w:jc w:val="left"/>
         <w:rPr>
           <w:rFonts w:ascii="Calibri" w:hAnsi="Calibri" w:cs="Calibri"/>
           <w:color w:val="000000"/>
@@ -8626,9 +8357,7 @@
           <w:szCs w:val="23"/>
           <w:lang w:eastAsia="pt-PT"/>
         </w:rPr>
-        <w:t>MongoDB</w:t>
-      </w:r>
-      <w:proofErr w:type="spellEnd"/>
+      </w:pPr>
       <w:r>
         <w:rPr>
           <w:rFonts w:ascii="Calibri" w:hAnsi="Calibri" w:cs="Calibri"/>
@@ -8637,10 +8366,16 @@
           <w:szCs w:val="23"/>
           <w:lang w:eastAsia="pt-PT"/>
         </w:rPr>
-        <w:t xml:space="preserve"> com o intuito de melhorar a base de dados podemos concluir que nem tudo são melhorias. Num SGBD em </w:t>
-      </w:r>
-      <w:proofErr w:type="spellStart"/>
-      <w:r>
+        <w:t xml:space="preserve">Apesar dos problemas acima definidos, esta migração trouxe também vantagens que neste caso, acabam por compensar a parte negativa. </w:t>
+      </w:r>
+    </w:p>
+    <w:p>
+      <w:pPr>
+        <w:autoSpaceDE w:val="0"/>
+        <w:autoSpaceDN w:val="0"/>
+        <w:adjustRightInd w:val="0"/>
+        <w:spacing w:line="240" w:lineRule="auto"/>
+        <w:jc w:val="left"/>
         <w:rPr>
           <w:rFonts w:ascii="Calibri" w:hAnsi="Calibri" w:cs="Calibri"/>
           <w:color w:val="000000"/>
@@ -8648,9 +8383,7 @@
           <w:szCs w:val="23"/>
           <w:lang w:eastAsia="pt-PT"/>
         </w:rPr>
-        <w:t>MySQL</w:t>
-      </w:r>
-      <w:proofErr w:type="spellEnd"/>
+      </w:pPr>
       <w:r>
         <w:rPr>
           <w:rFonts w:ascii="Calibri" w:hAnsi="Calibri" w:cs="Calibri"/>
@@ -8659,10 +8392,16 @@
           <w:szCs w:val="23"/>
           <w:lang w:eastAsia="pt-PT"/>
         </w:rPr>
-        <w:t xml:space="preserve"> existem relacionamentos que permitem combinar vários dados entre várias tabelas, sendo necessário o uso de </w:t>
-      </w:r>
-      <w:proofErr w:type="spellStart"/>
-      <w:r>
+        <w:t xml:space="preserve">A base de dados em MongoDB têm muito melhor performance na inserção que a base de dados não relacional, visto que em MongoDB não são verificadas inúmeras restrições de integridade. </w:t>
+      </w:r>
+    </w:p>
+    <w:p>
+      <w:pPr>
+        <w:autoSpaceDE w:val="0"/>
+        <w:autoSpaceDN w:val="0"/>
+        <w:adjustRightInd w:val="0"/>
+        <w:spacing w:line="240" w:lineRule="auto"/>
+        <w:jc w:val="left"/>
         <w:rPr>
           <w:rFonts w:ascii="Calibri" w:hAnsi="Calibri" w:cs="Calibri"/>
           <w:color w:val="000000"/>
@@ -8670,9 +8409,7 @@
           <w:szCs w:val="23"/>
           <w:lang w:eastAsia="pt-PT"/>
         </w:rPr>
-        <w:t>JOINs</w:t>
-      </w:r>
-      <w:proofErr w:type="spellEnd"/>
+      </w:pPr>
       <w:r>
         <w:rPr>
           <w:rFonts w:ascii="Calibri" w:hAnsi="Calibri" w:cs="Calibri"/>
@@ -8681,239 +8418,7 @@
           <w:szCs w:val="23"/>
           <w:lang w:eastAsia="pt-PT"/>
         </w:rPr>
-        <w:t xml:space="preserve"> no entanto em </w:t>
-      </w:r>
-      <w:proofErr w:type="spellStart"/>
-      <w:r>
-        <w:rPr>
-          <w:rFonts w:ascii="Calibri" w:hAnsi="Calibri" w:cs="Calibri"/>
-          <w:color w:val="000000"/>
-          <w:sz w:val="23"/>
-          <w:szCs w:val="23"/>
-          <w:lang w:eastAsia="pt-PT"/>
-        </w:rPr>
-        <w:t>MongoDB</w:t>
-      </w:r>
-      <w:proofErr w:type="spellEnd"/>
-      <w:r>
-        <w:rPr>
-          <w:rFonts w:ascii="Calibri" w:hAnsi="Calibri" w:cs="Calibri"/>
-          <w:color w:val="000000"/>
-          <w:sz w:val="23"/>
-          <w:szCs w:val="23"/>
-          <w:lang w:eastAsia="pt-PT"/>
-        </w:rPr>
-        <w:t xml:space="preserve">, isso não existe, tornando necessário garantir a combinação de dados certa no momento da inserção, o que provoca redundância de dados. Para além disso, uma base de dados em </w:t>
-      </w:r>
-      <w:proofErr w:type="spellStart"/>
-      <w:r>
-        <w:rPr>
-          <w:rFonts w:ascii="Calibri" w:hAnsi="Calibri" w:cs="Calibri"/>
-          <w:color w:val="000000"/>
-          <w:sz w:val="23"/>
-          <w:szCs w:val="23"/>
-          <w:lang w:eastAsia="pt-PT"/>
-        </w:rPr>
-        <w:t>MySQL</w:t>
-      </w:r>
-      <w:proofErr w:type="spellEnd"/>
-      <w:r>
-        <w:rPr>
-          <w:rFonts w:ascii="Calibri" w:hAnsi="Calibri" w:cs="Calibri"/>
-          <w:color w:val="000000"/>
-          <w:sz w:val="23"/>
-          <w:szCs w:val="23"/>
-          <w:lang w:eastAsia="pt-PT"/>
-        </w:rPr>
-        <w:t xml:space="preserve"> apresenta um esquema mais rígido que uma base de dados em </w:t>
-      </w:r>
-      <w:proofErr w:type="spellStart"/>
-      <w:r>
-        <w:rPr>
-          <w:rFonts w:ascii="Calibri" w:hAnsi="Calibri" w:cs="Calibri"/>
-          <w:color w:val="000000"/>
-          <w:sz w:val="23"/>
-          <w:szCs w:val="23"/>
-          <w:lang w:eastAsia="pt-PT"/>
-        </w:rPr>
-        <w:t>MongoDB</w:t>
-      </w:r>
-      <w:proofErr w:type="spellEnd"/>
-      <w:r>
-        <w:rPr>
-          <w:rFonts w:ascii="Calibri" w:hAnsi="Calibri" w:cs="Calibri"/>
-          <w:color w:val="000000"/>
-          <w:sz w:val="23"/>
-          <w:szCs w:val="23"/>
-          <w:lang w:eastAsia="pt-PT"/>
-        </w:rPr>
-        <w:t xml:space="preserve">, em que para ser construída é preciso definir um esquema e estrutura. Para além disso possui as restrições de integridade, de entidade, de domínio e ainda as gerais que tornam o sistema ainda mais rígido. Pelo contrário o </w:t>
-      </w:r>
-      <w:proofErr w:type="spellStart"/>
-      <w:r>
-        <w:rPr>
-          <w:rFonts w:ascii="Calibri" w:hAnsi="Calibri" w:cs="Calibri"/>
-          <w:color w:val="000000"/>
-          <w:sz w:val="23"/>
-          <w:szCs w:val="23"/>
-          <w:lang w:eastAsia="pt-PT"/>
-        </w:rPr>
-        <w:t>MongoDB</w:t>
-      </w:r>
-      <w:proofErr w:type="spellEnd"/>
-      <w:r>
-        <w:rPr>
-          <w:rFonts w:ascii="Calibri" w:hAnsi="Calibri" w:cs="Calibri"/>
-          <w:color w:val="000000"/>
-          <w:sz w:val="23"/>
-          <w:szCs w:val="23"/>
-          <w:lang w:eastAsia="pt-PT"/>
-        </w:rPr>
-        <w:t xml:space="preserve"> não apresenta restrições, o que faz com que possua um esquema extremamente flexível, o que pode provocar inconsistência de dados. </w:t>
-      </w:r>
-    </w:p>
-    <w:p>
-      <w:pPr>
-        <w:autoSpaceDE w:val="0"/>
-        <w:autoSpaceDN w:val="0"/>
-        <w:adjustRightInd w:val="0"/>
-        <w:spacing w:line="240" w:lineRule="auto"/>
-        <w:jc w:val="left"/>
-        <w:rPr>
-          <w:rFonts w:ascii="Calibri" w:hAnsi="Calibri" w:cs="Calibri"/>
-          <w:color w:val="000000"/>
-          <w:sz w:val="23"/>
-          <w:szCs w:val="23"/>
-          <w:lang w:eastAsia="pt-PT"/>
-        </w:rPr>
-      </w:pPr>
-      <w:r>
-        <w:rPr>
-          <w:rFonts w:ascii="Calibri" w:hAnsi="Calibri" w:cs="Calibri"/>
-          <w:color w:val="000000"/>
-          <w:sz w:val="23"/>
-          <w:szCs w:val="23"/>
-          <w:lang w:eastAsia="pt-PT"/>
-        </w:rPr>
-        <w:t xml:space="preserve">Apesar dos problemas acima definidos, esta migração trouxe também vantagens que neste caso, acabam por compensar a parte negativa. </w:t>
-      </w:r>
-    </w:p>
-    <w:p>
-      <w:pPr>
-        <w:autoSpaceDE w:val="0"/>
-        <w:autoSpaceDN w:val="0"/>
-        <w:adjustRightInd w:val="0"/>
-        <w:spacing w:line="240" w:lineRule="auto"/>
-        <w:jc w:val="left"/>
-        <w:rPr>
-          <w:rFonts w:ascii="Calibri" w:hAnsi="Calibri" w:cs="Calibri"/>
-          <w:color w:val="000000"/>
-          <w:sz w:val="23"/>
-          <w:szCs w:val="23"/>
-          <w:lang w:eastAsia="pt-PT"/>
-        </w:rPr>
-      </w:pPr>
-      <w:r>
-        <w:rPr>
-          <w:rFonts w:ascii="Calibri" w:hAnsi="Calibri" w:cs="Calibri"/>
-          <w:color w:val="000000"/>
-          <w:sz w:val="23"/>
-          <w:szCs w:val="23"/>
-          <w:lang w:eastAsia="pt-PT"/>
-        </w:rPr>
-        <w:t xml:space="preserve">A base de dados em </w:t>
-      </w:r>
-      <w:proofErr w:type="spellStart"/>
-      <w:r>
-        <w:rPr>
-          <w:rFonts w:ascii="Calibri" w:hAnsi="Calibri" w:cs="Calibri"/>
-          <w:color w:val="000000"/>
-          <w:sz w:val="23"/>
-          <w:szCs w:val="23"/>
-          <w:lang w:eastAsia="pt-PT"/>
-        </w:rPr>
-        <w:t>MongoDB</w:t>
-      </w:r>
-      <w:proofErr w:type="spellEnd"/>
-      <w:r>
-        <w:rPr>
-          <w:rFonts w:ascii="Calibri" w:hAnsi="Calibri" w:cs="Calibri"/>
-          <w:color w:val="000000"/>
-          <w:sz w:val="23"/>
-          <w:szCs w:val="23"/>
-          <w:lang w:eastAsia="pt-PT"/>
-        </w:rPr>
-        <w:t xml:space="preserve"> têm muito melhor performance na inserção que a base de dados não relacional, visto que em </w:t>
-      </w:r>
-      <w:proofErr w:type="spellStart"/>
-      <w:r>
-        <w:rPr>
-          <w:rFonts w:ascii="Calibri" w:hAnsi="Calibri" w:cs="Calibri"/>
-          <w:color w:val="000000"/>
-          <w:sz w:val="23"/>
-          <w:szCs w:val="23"/>
-          <w:lang w:eastAsia="pt-PT"/>
-        </w:rPr>
-        <w:t>MongoDB</w:t>
-      </w:r>
-      <w:proofErr w:type="spellEnd"/>
-      <w:r>
-        <w:rPr>
-          <w:rFonts w:ascii="Calibri" w:hAnsi="Calibri" w:cs="Calibri"/>
-          <w:color w:val="000000"/>
-          <w:sz w:val="23"/>
-          <w:szCs w:val="23"/>
-          <w:lang w:eastAsia="pt-PT"/>
-        </w:rPr>
-        <w:t xml:space="preserve"> não são verificadas inúmeras restrições de integridade. </w:t>
-      </w:r>
-    </w:p>
-    <w:p>
-      <w:pPr>
-        <w:autoSpaceDE w:val="0"/>
-        <w:autoSpaceDN w:val="0"/>
-        <w:adjustRightInd w:val="0"/>
-        <w:spacing w:line="240" w:lineRule="auto"/>
-        <w:jc w:val="left"/>
-        <w:rPr>
-          <w:rFonts w:ascii="Calibri" w:hAnsi="Calibri" w:cs="Calibri"/>
-          <w:color w:val="000000"/>
-          <w:sz w:val="23"/>
-          <w:szCs w:val="23"/>
-          <w:lang w:eastAsia="pt-PT"/>
-        </w:rPr>
-      </w:pPr>
-      <w:r>
-        <w:rPr>
-          <w:rFonts w:ascii="Calibri" w:hAnsi="Calibri" w:cs="Calibri"/>
-          <w:color w:val="000000"/>
-          <w:sz w:val="23"/>
-          <w:szCs w:val="23"/>
-          <w:lang w:eastAsia="pt-PT"/>
-        </w:rPr>
-        <w:t xml:space="preserve">Após a migração ficamos numa situação em que possuímos uma base de dados no </w:t>
-      </w:r>
-      <w:proofErr w:type="spellStart"/>
-      <w:r>
-        <w:rPr>
-          <w:rFonts w:ascii="Calibri" w:hAnsi="Calibri" w:cs="Calibri"/>
-          <w:color w:val="000000"/>
-          <w:sz w:val="23"/>
-          <w:szCs w:val="23"/>
-          <w:lang w:eastAsia="pt-PT"/>
-        </w:rPr>
-        <w:t>schema</w:t>
-      </w:r>
-      <w:proofErr w:type="spellEnd"/>
-      <w:r>
-        <w:rPr>
-          <w:rFonts w:ascii="Calibri" w:hAnsi="Calibri" w:cs="Calibri"/>
-          <w:color w:val="000000"/>
-          <w:sz w:val="23"/>
-          <w:szCs w:val="23"/>
-          <w:lang w:eastAsia="pt-PT"/>
-        </w:rPr>
-        <w:t xml:space="preserve">, portanto sem características rígidas. O facto de ser </w:t>
+        <w:t xml:space="preserve">Após a migração ficamos numa situação em que possuímos uma base de dados no schema, portanto sem características rígidas. O facto de ser </w:t>
       </w:r>
       <w:r>
         <w:rPr>
@@ -8925,33 +8430,7 @@
           <w:szCs w:val="23"/>
           <w:lang w:eastAsia="pt-PT"/>
         </w:rPr>
-        <w:t xml:space="preserve">no </w:t>
-      </w:r>
-      <w:proofErr w:type="spellStart"/>
-      <w:r>
-        <w:rPr>
-          <w:rFonts w:ascii="Calibri" w:hAnsi="Calibri" w:cs="Calibri"/>
-          <w:i/>
-          <w:iCs/>
-          <w:color w:val="000000"/>
-          <w:sz w:val="23"/>
-          <w:szCs w:val="23"/>
-          <w:lang w:eastAsia="pt-PT"/>
-        </w:rPr>
-        <w:t>schema</w:t>
-      </w:r>
-      <w:proofErr w:type="spellEnd"/>
-      <w:r>
-        <w:rPr>
-          <w:rFonts w:ascii="Calibri" w:hAnsi="Calibri" w:cs="Calibri"/>
-          <w:i/>
-          <w:iCs/>
-          <w:color w:val="000000"/>
-          <w:sz w:val="23"/>
-          <w:szCs w:val="23"/>
-          <w:lang w:eastAsia="pt-PT"/>
-        </w:rPr>
-        <w:t xml:space="preserve"> </w:t>
+        <w:t xml:space="preserve">no schema </w:t>
       </w:r>
       <w:r>
         <w:rPr>
@@ -8987,9 +8466,15 @@
           <w:szCs w:val="23"/>
           <w:lang w:eastAsia="pt-PT"/>
         </w:rPr>
-        <w:t xml:space="preserve">A base de dados </w:t>
-      </w:r>
-      <w:proofErr w:type="spellStart"/>
+        <w:t xml:space="preserve">A base de dados MongoDB apresenta uma tolerância ao particionamento e uma consistência forte, ou seja, se for feita uma escrita e em seguida a leitura do que foi escrito, é sempre possível ler o resultado. </w:t>
+      </w:r>
+    </w:p>
+    <w:p>
+      <w:pPr>
+        <w:tabs>
+          <w:tab w:val="left" w:pos="1420"/>
+        </w:tabs>
+      </w:pPr>
       <w:r>
         <w:rPr>
           <w:rFonts w:ascii="Calibri" w:hAnsi="Calibri" w:cs="Calibri"/>
@@ -8998,57 +8483,7 @@
           <w:szCs w:val="23"/>
           <w:lang w:eastAsia="pt-PT"/>
         </w:rPr>
-        <w:t>MongoDB</w:t>
-      </w:r>
-      <w:proofErr w:type="spellEnd"/>
-      <w:r>
-        <w:rPr>
-          <w:rFonts w:ascii="Calibri" w:hAnsi="Calibri" w:cs="Calibri"/>
-          <w:color w:val="000000"/>
-          <w:sz w:val="23"/>
-          <w:szCs w:val="23"/>
-          <w:lang w:eastAsia="pt-PT"/>
-        </w:rPr>
-        <w:t xml:space="preserve"> apresenta uma tolerância ao particionamento e uma consistência forte, ou seja, se for feita uma escrita e em seguida a leitura do que foi escrito, é sempre possível ler o resultado. </w:t>
-      </w:r>
-    </w:p>
-    <w:p>
-      <w:pPr>
-        <w:tabs>
-          <w:tab w:val="left" w:pos="1420"/>
-        </w:tabs>
-      </w:pPr>
-      <w:r>
-        <w:rPr>
-          <w:rFonts w:ascii="Calibri" w:hAnsi="Calibri" w:cs="Calibri"/>
-          <w:color w:val="000000"/>
-          <w:sz w:val="23"/>
-          <w:szCs w:val="23"/>
-          <w:lang w:eastAsia="pt-PT"/>
-        </w:rPr>
-        <w:t xml:space="preserve">Apesar de tudo, a disponibilidade não existe em </w:t>
-      </w:r>
-      <w:proofErr w:type="spellStart"/>
-      <w:r>
-        <w:rPr>
-          <w:rFonts w:ascii="Calibri" w:hAnsi="Calibri" w:cs="Calibri"/>
-          <w:color w:val="000000"/>
-          <w:sz w:val="23"/>
-          <w:szCs w:val="23"/>
-          <w:lang w:eastAsia="pt-PT"/>
-        </w:rPr>
-        <w:t>MongoDB</w:t>
-      </w:r>
-      <w:proofErr w:type="spellEnd"/>
-      <w:r>
-        <w:rPr>
-          <w:rFonts w:ascii="Calibri" w:hAnsi="Calibri" w:cs="Calibri"/>
-          <w:color w:val="000000"/>
-          <w:sz w:val="23"/>
-          <w:szCs w:val="23"/>
-          <w:lang w:eastAsia="pt-PT"/>
-        </w:rPr>
-        <w:t>, o que faz com que alguns dados estejam inacessíveis.</w:t>
+        <w:t>Apesar de tudo, a disponibilidade não existe em MongoDB, o que faz com que alguns dados estejam inacessíveis.</w:t>
       </w:r>
       <w:r>
         <w:rPr>
@@ -9076,15 +8511,7 @@
         <w:t xml:space="preserve">As datas das reservas deviam estar </w:t>
       </w:r>
       <w:r>
-        <w:t xml:space="preserve">na relação </w:t>
-      </w:r>
-      <w:proofErr w:type="spellStart"/>
-      <w:r>
-        <w:t>Reserva_Alojamento</w:t>
-      </w:r>
-      <w:proofErr w:type="spellEnd"/>
-      <w:r>
-        <w:t>, para ser mais fácil verificar se um quarto já está ocupado numa certa data.</w:t>
+        <w:t>na relação Reserva_Alojamento, para ser mais fácil verificar se um quarto já está ocupado numa certa data.</w:t>
       </w:r>
     </w:p>
     <w:p>
@@ -9307,23 +8734,7 @@
     <w:p/>
     <w:p>
       <w:r>
-        <w:t>INSERT INTO Cliente (`Nome`, `</w:t>
-      </w:r>
-      <w:proofErr w:type="spellStart"/>
-      <w:r>
-        <w:t>Data_Nascimento</w:t>
-      </w:r>
-      <w:proofErr w:type="spellEnd"/>
-      <w:r>
-        <w:t>`, `E-mail`, `</w:t>
-      </w:r>
-      <w:proofErr w:type="spellStart"/>
-      <w:r>
-        <w:t>Telemovel</w:t>
-      </w:r>
-      <w:proofErr w:type="spellEnd"/>
-      <w:r>
-        <w:t xml:space="preserve">`) VALUES </w:t>
+        <w:t xml:space="preserve">INSERT INTO Cliente (`Nome`, `Data_Nascimento`, `E-mail`, `Telemovel`) VALUES </w:t>
       </w:r>
     </w:p>
     <w:p>
@@ -9371,15 +8782,7 @@
     </w:p>
     <w:p>
       <w:r>
-        <w:t>('</w:t>
-      </w:r>
-      <w:proofErr w:type="spellStart"/>
-      <w:r>
-        <w:t>Emma</w:t>
-      </w:r>
-      <w:proofErr w:type="spellEnd"/>
-      <w:r>
-        <w:t xml:space="preserve"> Jesus', '1962-01-02', 'irinaaraujo@sapo.pt', '969513367'),</w:t>
+        <w:t>('Emma Jesus', '1962-01-02', 'irinaaraujo@sapo.pt', '969513367'),</w:t>
       </w:r>
     </w:p>
     <w:p>
@@ -9879,23 +9282,7 @@
     <w:p/>
     <w:p>
       <w:r>
-        <w:t xml:space="preserve">INSERT INTO </w:t>
-      </w:r>
-      <w:proofErr w:type="spellStart"/>
-      <w:r>
-        <w:t>Funcionario</w:t>
-      </w:r>
-      <w:proofErr w:type="spellEnd"/>
-      <w:r>
-        <w:t xml:space="preserve"> (`Nome`, `</w:t>
-      </w:r>
-      <w:proofErr w:type="spellStart"/>
-      <w:r>
-        <w:t>Telemovel</w:t>
-      </w:r>
-      <w:proofErr w:type="spellEnd"/>
-      <w:r>
-        <w:t xml:space="preserve">`, `E-mail`, `Salario`, `Gerente`) VALUES </w:t>
+        <w:t xml:space="preserve">INSERT INTO Funcionario (`Nome`, `Telemovel`, `E-mail`, `Salario`, `Gerente`) VALUES </w:t>
       </w:r>
     </w:p>
     <w:p>
@@ -9921,23 +9308,7 @@
     <w:p/>
     <w:p>
       <w:r>
-        <w:t xml:space="preserve">INSERT INTO </w:t>
-      </w:r>
-      <w:proofErr w:type="spellStart"/>
-      <w:r>
-        <w:t>Edificio</w:t>
-      </w:r>
-      <w:proofErr w:type="spellEnd"/>
-      <w:r>
-        <w:t xml:space="preserve"> (`Rua/Morada`, `Localidade/Morada`, `</w:t>
-      </w:r>
-      <w:proofErr w:type="spellStart"/>
-      <w:r>
-        <w:t>Codigo_Postal</w:t>
-      </w:r>
-      <w:proofErr w:type="spellEnd"/>
-      <w:r>
-        <w:t xml:space="preserve">/Morada`) VALUES </w:t>
+        <w:t xml:space="preserve">INSERT INTO Edificio (`Rua/Morada`, `Localidade/Morada`, `Codigo_Postal/Morada`) VALUES </w:t>
       </w:r>
     </w:p>
     <w:p>
@@ -9954,39 +9325,7 @@
     <w:p/>
     <w:p>
       <w:r>
-        <w:t>INSERT INTO Alojamento (`</w:t>
-      </w:r>
-      <w:proofErr w:type="spellStart"/>
-      <w:r>
-        <w:t>Edificio</w:t>
-      </w:r>
-      <w:proofErr w:type="spellEnd"/>
-      <w:r>
-        <w:t>`, `Numero`, `</w:t>
-      </w:r>
-      <w:proofErr w:type="spellStart"/>
-      <w:r>
-        <w:t>Preco_Base</w:t>
-      </w:r>
-      <w:proofErr w:type="spellEnd"/>
-      <w:r>
-        <w:t>`, `</w:t>
-      </w:r>
-      <w:proofErr w:type="spellStart"/>
-      <w:r>
-        <w:t>Lotacao</w:t>
-      </w:r>
-      <w:proofErr w:type="spellEnd"/>
-      <w:r>
-        <w:t>`, `</w:t>
-      </w:r>
-      <w:proofErr w:type="spellStart"/>
-      <w:r>
-        <w:t>Numero_Quartos</w:t>
-      </w:r>
-      <w:proofErr w:type="spellEnd"/>
-      <w:r>
-        <w:t xml:space="preserve">`) VALUES </w:t>
+        <w:t xml:space="preserve">INSERT INTO Alojamento (`Edificio`, `Numero`, `Preco_Base`, `Lotacao`, `Numero_Quartos`) VALUES </w:t>
       </w:r>
     </w:p>
     <w:p>
@@ -10027,39 +9366,7 @@
     <w:p/>
     <w:p>
       <w:r>
-        <w:t>INSERT INTO Reserva (`</w:t>
-      </w:r>
-      <w:proofErr w:type="spellStart"/>
-      <w:r>
-        <w:t>Funcionario</w:t>
-      </w:r>
-      <w:proofErr w:type="spellEnd"/>
-      <w:r>
-        <w:t>`, `Cliente`, `</w:t>
-      </w:r>
-      <w:proofErr w:type="spellStart"/>
-      <w:r>
-        <w:t>Data_Inicio</w:t>
-      </w:r>
-      <w:proofErr w:type="spellEnd"/>
-      <w:r>
-        <w:t>`, `</w:t>
-      </w:r>
-      <w:proofErr w:type="spellStart"/>
-      <w:r>
-        <w:t>Data_Fim</w:t>
-      </w:r>
-      <w:proofErr w:type="spellEnd"/>
-      <w:r>
-        <w:t>`, `Adultos`, `</w:t>
-      </w:r>
-      <w:proofErr w:type="spellStart"/>
-      <w:r>
-        <w:t>Criancas</w:t>
-      </w:r>
-      <w:proofErr w:type="spellEnd"/>
-      <w:r>
-        <w:t xml:space="preserve">`) VALUES </w:t>
+        <w:t xml:space="preserve">INSERT INTO Reserva (`Funcionario`, `Cliente`, `Data_Inicio`, `Data_Fim`, `Adultos`, `Criancas`) VALUES </w:t>
       </w:r>
     </w:p>
     <w:p>
@@ -11161,23 +10468,7 @@
     <w:p/>
     <w:p>
       <w:r>
-        <w:t xml:space="preserve">INSERT INTO </w:t>
-      </w:r>
-      <w:proofErr w:type="spellStart"/>
-      <w:r>
-        <w:t>Reserva_Alojamento</w:t>
-      </w:r>
-      <w:proofErr w:type="spellEnd"/>
-      <w:r>
-        <w:t xml:space="preserve"> (`Reserva`, `Alojamento`, `</w:t>
-      </w:r>
-      <w:proofErr w:type="spellStart"/>
-      <w:r>
-        <w:t>Preco</w:t>
-      </w:r>
-      <w:proofErr w:type="spellEnd"/>
-      <w:r>
-        <w:t xml:space="preserve">`) VALUES </w:t>
+        <w:t xml:space="preserve">INSERT INTO Reserva_Alojamento (`Reserva`, `Alojamento`, `Preco`) VALUES </w:t>
       </w:r>
     </w:p>
     <w:p>

</xml_diff>